<commit_message>
pause the notice part
</commit_message>
<xml_diff>
--- a/PMSClient/DocTemplate/Reports/ReportRecordVHP.docx
+++ b/PMSClient/DocTemplate/Reports/ReportRecordVHP.docx
@@ -5,9 +5,6 @@
     <w:p>
       <w:pPr>
         <w:pStyle w:val="a3"/>
-        <w:rPr>
-          <w:rFonts w:hint="eastAsia"/>
-        </w:rPr>
       </w:pPr>
       <w:r>
         <w:t>成都先锋材料有限公司热压报表</w:t>
@@ -16,7 +13,6 @@
     <w:p>
       <w:pPr>
         <w:rPr>
-          <w:rFonts w:hint="eastAsia"/>
           <w:b/>
           <w:sz w:val="22"/>
         </w:rPr>
@@ -394,6 +390,7 @@
           </w:tcPr>
           <w:p>
             <w:pPr>
+              <w:jc w:val="left"/>
               <w:rPr>
                 <w:sz w:val="16"/>
                 <w:szCs w:val="16"/>
@@ -407,6 +404,7 @@
           </w:tcPr>
           <w:p>
             <w:pPr>
+              <w:jc w:val="left"/>
               <w:rPr>
                 <w:sz w:val="16"/>
                 <w:szCs w:val="16"/>
@@ -420,6 +418,7 @@
           </w:tcPr>
           <w:p>
             <w:pPr>
+              <w:jc w:val="left"/>
               <w:rPr>
                 <w:sz w:val="16"/>
                 <w:szCs w:val="16"/>
@@ -433,6 +432,7 @@
           </w:tcPr>
           <w:p>
             <w:pPr>
+              <w:jc w:val="left"/>
               <w:rPr>
                 <w:sz w:val="16"/>
                 <w:szCs w:val="16"/>
@@ -446,6 +446,7 @@
           </w:tcPr>
           <w:p>
             <w:pPr>
+              <w:jc w:val="left"/>
               <w:rPr>
                 <w:sz w:val="16"/>
                 <w:szCs w:val="16"/>
@@ -459,6 +460,7 @@
           </w:tcPr>
           <w:p>
             <w:pPr>
+              <w:jc w:val="left"/>
               <w:rPr>
                 <w:sz w:val="16"/>
                 <w:szCs w:val="16"/>
@@ -472,6 +474,7 @@
           </w:tcPr>
           <w:p>
             <w:pPr>
+              <w:jc w:val="left"/>
               <w:rPr>
                 <w:sz w:val="16"/>
                 <w:szCs w:val="16"/>
@@ -485,6 +488,7 @@
           </w:tcPr>
           <w:p>
             <w:pPr>
+              <w:jc w:val="left"/>
               <w:rPr>
                 <w:sz w:val="16"/>
                 <w:szCs w:val="16"/>
@@ -498,6 +502,7 @@
           </w:tcPr>
           <w:p>
             <w:pPr>
+              <w:jc w:val="left"/>
               <w:rPr>
                 <w:sz w:val="16"/>
                 <w:szCs w:val="16"/>
@@ -511,6 +516,7 @@
           </w:tcPr>
           <w:p>
             <w:pPr>
+              <w:jc w:val="left"/>
               <w:rPr>
                 <w:sz w:val="16"/>
                 <w:szCs w:val="16"/>
@@ -524,6 +530,7 @@
           </w:tcPr>
           <w:p>
             <w:pPr>
+              <w:jc w:val="left"/>
               <w:rPr>
                 <w:sz w:val="16"/>
                 <w:szCs w:val="16"/>

</xml_diff>

<commit_message>
add wpf control project into pms solution
</commit_message>
<xml_diff>
--- a/PMSClient/DocTemplate/Reports/ReportRecordVHP.docx
+++ b/PMSClient/DocTemplate/Reports/ReportRecordVHP.docx
@@ -5,189 +5,157 @@
     <w:p>
       <w:pPr>
         <w:pStyle w:val="a3"/>
-        <w:rPr>
-          <w:rFonts w:ascii="宋体" w:hAnsi="宋体"/>
-        </w:rPr>
       </w:pPr>
       <w:r>
-        <w:rPr>
-          <w:rFonts w:ascii="宋体" w:hAnsi="宋体"/>
-        </w:rPr>
         <w:t>成都先锋材料有限公司热压报表</w:t>
       </w:r>
     </w:p>
     <w:p>
-      <w:pPr>
-        <w:rPr>
-          <w:rFonts w:ascii="宋体" w:eastAsia="宋体" w:hAnsi="宋体"/>
-          <w:b/>
-          <w:sz w:val="22"/>
-        </w:rPr>
-      </w:pPr>
-      <w:r>
-        <w:rPr>
-          <w:rFonts w:ascii="宋体" w:eastAsia="宋体" w:hAnsi="宋体" w:hint="eastAsia"/>
-          <w:b/>
-          <w:sz w:val="22"/>
+      <w:r>
+        <w:rPr>
+          <w:rFonts w:hint="eastAsia"/>
         </w:rPr>
         <w:t>热压日期</w:t>
       </w:r>
       <w:r>
         <w:rPr>
-          <w:rFonts w:ascii="宋体" w:eastAsia="宋体" w:hAnsi="宋体" w:hint="eastAsia"/>
-          <w:b/>
-          <w:sz w:val="22"/>
+          <w:rFonts w:hint="eastAsia"/>
         </w:rPr>
         <w:t>：</w:t>
       </w:r>
       <w:r>
         <w:rPr>
-          <w:rFonts w:ascii="宋体" w:eastAsia="宋体" w:hAnsi="宋体" w:hint="eastAsia"/>
-          <w:b/>
-          <w:sz w:val="22"/>
+          <w:rFonts w:hint="eastAsia"/>
         </w:rPr>
         <w:t>[PlanDate]</w:t>
       </w:r>
       <w:r>
         <w:rPr>
-          <w:rFonts w:ascii="宋体" w:eastAsia="宋体" w:hAnsi="宋体" w:hint="eastAsia"/>
-          <w:b/>
-          <w:sz w:val="22"/>
+          <w:rFonts w:hint="eastAsia"/>
         </w:rPr>
         <w:t>，</w:t>
       </w:r>
       <w:r>
         <w:rPr>
-          <w:rFonts w:ascii="宋体" w:eastAsia="宋体" w:hAnsi="宋体" w:hint="eastAsia"/>
-          <w:b/>
-          <w:sz w:val="22"/>
+          <w:rFonts w:hint="eastAsia"/>
         </w:rPr>
         <w:t>成分</w:t>
       </w:r>
       <w:r>
         <w:rPr>
-          <w:rFonts w:ascii="宋体" w:eastAsia="宋体" w:hAnsi="宋体" w:hint="eastAsia"/>
-          <w:b/>
-          <w:sz w:val="22"/>
+          <w:rFonts w:hint="eastAsia"/>
         </w:rPr>
         <w:t>：</w:t>
       </w:r>
       <w:r>
         <w:rPr>
-          <w:rFonts w:ascii="宋体" w:eastAsia="宋体" w:hAnsi="宋体" w:hint="eastAsia"/>
-          <w:b/>
-          <w:sz w:val="22"/>
+          <w:rFonts w:hint="eastAsia"/>
         </w:rPr>
         <w:t>[Composition]</w:t>
       </w:r>
     </w:p>
     <w:p>
-      <w:pPr>
-        <w:rPr>
-          <w:rFonts w:ascii="宋体" w:eastAsia="宋体" w:hAnsi="宋体"/>
-        </w:rPr>
-      </w:pPr>
-      <w:r>
-        <w:rPr>
-          <w:rFonts w:ascii="宋体" w:eastAsia="宋体" w:hAnsi="宋体" w:hint="eastAsia"/>
+      <w:r>
+        <w:rPr>
+          <w:rFonts w:hint="eastAsia"/>
           <w:sz w:val="22"/>
         </w:rPr>
         <w:t>预定温度</w:t>
       </w:r>
       <w:r>
         <w:rPr>
-          <w:rFonts w:ascii="宋体" w:eastAsia="宋体" w:hAnsi="宋体" w:hint="eastAsia"/>
+          <w:rFonts w:hint="eastAsia"/>
           <w:sz w:val="22"/>
         </w:rPr>
         <w:t>=</w:t>
       </w:r>
       <w:r>
         <w:rPr>
-          <w:rFonts w:ascii="宋体" w:eastAsia="宋体" w:hAnsi="宋体" w:hint="eastAsia"/>
+          <w:rFonts w:hint="eastAsia"/>
           <w:sz w:val="22"/>
         </w:rPr>
         <w:t>[Temperature]</w:t>
       </w:r>
       <w:r>
         <w:rPr>
-          <w:rFonts w:ascii="宋体" w:eastAsia="宋体" w:hAnsi="宋体" w:hint="eastAsia"/>
+          <w:rFonts w:hint="eastAsia"/>
           <w:sz w:val="22"/>
         </w:rPr>
         <w:t>，</w:t>
       </w:r>
       <w:r>
         <w:rPr>
-          <w:rFonts w:ascii="宋体" w:eastAsia="宋体" w:hAnsi="宋体" w:hint="eastAsia"/>
+          <w:rFonts w:hint="eastAsia"/>
           <w:sz w:val="22"/>
         </w:rPr>
         <w:t>预定压力</w:t>
       </w:r>
       <w:r>
         <w:rPr>
-          <w:rFonts w:ascii="宋体" w:eastAsia="宋体" w:hAnsi="宋体" w:hint="eastAsia"/>
+          <w:rFonts w:hint="eastAsia"/>
           <w:sz w:val="22"/>
         </w:rPr>
         <w:t>=</w:t>
       </w:r>
       <w:r>
         <w:rPr>
-          <w:rFonts w:ascii="宋体" w:eastAsia="宋体" w:hAnsi="宋体" w:hint="eastAsia"/>
+          <w:rFonts w:hint="eastAsia"/>
           <w:sz w:val="22"/>
         </w:rPr>
         <w:t>[Pressure]</w:t>
       </w:r>
       <w:r>
         <w:rPr>
-          <w:rFonts w:ascii="宋体" w:eastAsia="宋体" w:hAnsi="宋体" w:hint="eastAsia"/>
+          <w:rFonts w:hint="eastAsia"/>
           <w:sz w:val="22"/>
         </w:rPr>
         <w:t>，</w:t>
       </w:r>
       <w:r>
         <w:rPr>
-          <w:rFonts w:ascii="宋体" w:eastAsia="宋体" w:hAnsi="宋体" w:hint="eastAsia"/>
+          <w:rFonts w:hint="eastAsia"/>
           <w:sz w:val="22"/>
         </w:rPr>
         <w:t>预定真空</w:t>
       </w:r>
       <w:r>
         <w:rPr>
-          <w:rFonts w:ascii="宋体" w:eastAsia="宋体" w:hAnsi="宋体" w:hint="eastAsia"/>
+          <w:rFonts w:hint="eastAsia"/>
           <w:sz w:val="22"/>
         </w:rPr>
         <w:t>=</w:t>
       </w:r>
       <w:r>
         <w:rPr>
-          <w:rFonts w:ascii="宋体" w:eastAsia="宋体" w:hAnsi="宋体" w:hint="eastAsia"/>
+          <w:rFonts w:hint="eastAsia"/>
           <w:sz w:val="22"/>
         </w:rPr>
         <w:t>[Vaccum]</w:t>
       </w:r>
       <w:r>
         <w:rPr>
-          <w:rFonts w:ascii="宋体" w:eastAsia="宋体" w:hAnsi="宋体" w:hint="eastAsia"/>
+          <w:rFonts w:hint="eastAsia"/>
           <w:sz w:val="22"/>
         </w:rPr>
         <w:t>，</w:t>
       </w:r>
       <w:r>
         <w:rPr>
-          <w:rFonts w:ascii="宋体" w:eastAsia="宋体" w:hAnsi="宋体" w:hint="eastAsia"/>
+          <w:rFonts w:hint="eastAsia"/>
           <w:sz w:val="22"/>
         </w:rPr>
         <w:t>预定保温时间</w:t>
       </w:r>
       <w:r>
         <w:rPr>
-          <w:rFonts w:ascii="宋体" w:eastAsia="宋体" w:hAnsi="宋体" w:hint="eastAsia"/>
+          <w:rFonts w:hint="eastAsia"/>
           <w:sz w:val="22"/>
         </w:rPr>
         <w:t>=</w:t>
       </w:r>
       <w:r>
         <w:rPr>
-          <w:rFonts w:ascii="宋体" w:eastAsia="宋体" w:hAnsi="宋体" w:hint="eastAsia"/>
+          <w:rFonts w:hint="eastAsia"/>
           <w:sz w:val="22"/>
         </w:rPr>
         <w:t>[KeepTime]</w:t>
@@ -197,6 +165,13 @@
       <w:tblPr>
         <w:tblStyle w:val="a4"/>
         <w:tblW w:w="5000" w:type="pct"/>
+        <w:tblBorders>
+          <w:top w:val="single" w:sz="12" w:space="0" w:color="000000" w:themeColor="text1"/>
+          <w:left w:val="none" w:sz="0" w:space="0" w:color="auto"/>
+          <w:bottom w:val="single" w:sz="12" w:space="0" w:color="000000" w:themeColor="text1"/>
+          <w:right w:val="none" w:sz="0" w:space="0" w:color="auto"/>
+          <w:insideV w:val="none" w:sz="0" w:space="0" w:color="auto"/>
+        </w:tblBorders>
         <w:tblLook w:val="04A0"/>
       </w:tblPr>
       <w:tblGrid>
@@ -220,14 +195,9 @@
             <w:tcW w:w="716" w:type="pct"/>
           </w:tcPr>
           <w:p>
-            <w:pPr>
-              <w:rPr>
-                <w:rFonts w:ascii="宋体" w:eastAsia="宋体" w:hAnsi="宋体"/>
-              </w:rPr>
-            </w:pPr>
-            <w:r>
-              <w:rPr>
-                <w:rFonts w:ascii="宋体" w:eastAsia="宋体" w:hAnsi="宋体" w:hint="eastAsia"/>
+            <w:r>
+              <w:rPr>
+                <w:rFonts w:hint="eastAsia"/>
               </w:rPr>
               <w:t>记录时刻</w:t>
             </w:r>
@@ -238,20 +208,12 @@
             <w:tcW w:w="301" w:type="pct"/>
           </w:tcPr>
           <w:p>
-            <w:pPr>
-              <w:rPr>
-                <w:rFonts w:ascii="宋体" w:eastAsia="宋体" w:hAnsi="宋体"/>
-              </w:rPr>
-            </w:pPr>
-            <w:r>
-              <w:rPr>
-                <w:rFonts w:ascii="宋体" w:eastAsia="宋体" w:hAnsi="宋体"/>
-              </w:rPr>
+            <w:r>
               <w:t>PV</w:t>
             </w:r>
             <w:r>
               <w:rPr>
-                <w:rFonts w:ascii="宋体" w:eastAsia="宋体" w:hAnsi="宋体" w:hint="eastAsia"/>
+                <w:rFonts w:hint="eastAsia"/>
               </w:rPr>
               <w:t>1</w:t>
             </w:r>
@@ -262,20 +224,12 @@
             <w:tcW w:w="302" w:type="pct"/>
           </w:tcPr>
           <w:p>
-            <w:pPr>
-              <w:rPr>
-                <w:rFonts w:ascii="宋体" w:eastAsia="宋体" w:hAnsi="宋体"/>
-              </w:rPr>
-            </w:pPr>
-            <w:r>
-              <w:rPr>
-                <w:rFonts w:ascii="宋体" w:eastAsia="宋体" w:hAnsi="宋体"/>
-              </w:rPr>
+            <w:r>
               <w:t>PV</w:t>
             </w:r>
             <w:r>
               <w:rPr>
-                <w:rFonts w:ascii="宋体" w:eastAsia="宋体" w:hAnsi="宋体" w:hint="eastAsia"/>
+                <w:rFonts w:hint="eastAsia"/>
               </w:rPr>
               <w:t>2</w:t>
             </w:r>
@@ -286,20 +240,12 @@
             <w:tcW w:w="302" w:type="pct"/>
           </w:tcPr>
           <w:p>
-            <w:pPr>
-              <w:rPr>
-                <w:rFonts w:ascii="宋体" w:eastAsia="宋体" w:hAnsi="宋体"/>
-              </w:rPr>
-            </w:pPr>
-            <w:r>
-              <w:rPr>
-                <w:rFonts w:ascii="宋体" w:eastAsia="宋体" w:hAnsi="宋体"/>
-              </w:rPr>
+            <w:r>
               <w:t>PV</w:t>
             </w:r>
             <w:r>
               <w:rPr>
-                <w:rFonts w:ascii="宋体" w:eastAsia="宋体" w:hAnsi="宋体" w:hint="eastAsia"/>
+                <w:rFonts w:hint="eastAsia"/>
               </w:rPr>
               <w:t>3</w:t>
             </w:r>
@@ -310,15 +256,7 @@
             <w:tcW w:w="302" w:type="pct"/>
           </w:tcPr>
           <w:p>
-            <w:pPr>
-              <w:rPr>
-                <w:rFonts w:ascii="宋体" w:eastAsia="宋体" w:hAnsi="宋体"/>
-              </w:rPr>
-            </w:pPr>
-            <w:r>
-              <w:rPr>
-                <w:rFonts w:ascii="宋体" w:eastAsia="宋体" w:hAnsi="宋体"/>
-              </w:rPr>
+            <w:r>
               <w:t>SV</w:t>
             </w:r>
           </w:p>
@@ -328,14 +266,9 @@
             <w:tcW w:w="302" w:type="pct"/>
           </w:tcPr>
           <w:p>
-            <w:pPr>
-              <w:rPr>
-                <w:rFonts w:ascii="宋体" w:eastAsia="宋体" w:hAnsi="宋体"/>
-              </w:rPr>
-            </w:pPr>
-            <w:r>
-              <w:rPr>
-                <w:rFonts w:ascii="宋体" w:eastAsia="宋体" w:hAnsi="宋体" w:hint="eastAsia"/>
+            <w:r>
+              <w:rPr>
+                <w:rFonts w:hint="eastAsia"/>
               </w:rPr>
               <w:t>吨位</w:t>
             </w:r>
@@ -346,15 +279,7 @@
             <w:tcW w:w="301" w:type="pct"/>
           </w:tcPr>
           <w:p>
-            <w:pPr>
-              <w:rPr>
-                <w:rFonts w:ascii="宋体" w:eastAsia="宋体" w:hAnsi="宋体"/>
-              </w:rPr>
-            </w:pPr>
-            <w:r>
-              <w:rPr>
-                <w:rFonts w:ascii="宋体" w:eastAsia="宋体" w:hAnsi="宋体"/>
-              </w:rPr>
+            <w:r>
               <w:t>真空</w:t>
             </w:r>
           </w:p>
@@ -364,15 +289,7 @@
             <w:tcW w:w="302" w:type="pct"/>
           </w:tcPr>
           <w:p>
-            <w:pPr>
-              <w:rPr>
-                <w:rFonts w:ascii="宋体" w:eastAsia="宋体" w:hAnsi="宋体"/>
-              </w:rPr>
-            </w:pPr>
-            <w:r>
-              <w:rPr>
-                <w:rFonts w:ascii="宋体" w:eastAsia="宋体" w:hAnsi="宋体"/>
-              </w:rPr>
+            <w:r>
               <w:t>Omega</w:t>
             </w:r>
           </w:p>
@@ -382,20 +299,12 @@
             <w:tcW w:w="302" w:type="pct"/>
           </w:tcPr>
           <w:p>
-            <w:pPr>
-              <w:rPr>
-                <w:rFonts w:ascii="宋体" w:eastAsia="宋体" w:hAnsi="宋体"/>
-              </w:rPr>
-            </w:pPr>
-            <w:r>
-              <w:rPr>
-                <w:rFonts w:ascii="宋体" w:eastAsia="宋体" w:hAnsi="宋体"/>
-              </w:rPr>
+            <w:r>
               <w:t>位移</w:t>
             </w:r>
             <w:r>
               <w:rPr>
-                <w:rFonts w:ascii="宋体" w:eastAsia="宋体" w:hAnsi="宋体" w:hint="eastAsia"/>
+                <w:rFonts w:hint="eastAsia"/>
               </w:rPr>
               <w:t>1</w:t>
             </w:r>
@@ -406,20 +315,12 @@
             <w:tcW w:w="302" w:type="pct"/>
           </w:tcPr>
           <w:p>
-            <w:pPr>
-              <w:rPr>
-                <w:rFonts w:ascii="宋体" w:eastAsia="宋体" w:hAnsi="宋体"/>
-              </w:rPr>
-            </w:pPr>
-            <w:r>
-              <w:rPr>
-                <w:rFonts w:ascii="宋体" w:eastAsia="宋体" w:hAnsi="宋体"/>
-              </w:rPr>
+            <w:r>
               <w:t>位移</w:t>
             </w:r>
             <w:r>
               <w:rPr>
-                <w:rFonts w:ascii="宋体" w:eastAsia="宋体" w:hAnsi="宋体" w:hint="eastAsia"/>
+                <w:rFonts w:hint="eastAsia"/>
               </w:rPr>
               <w:t>2</w:t>
             </w:r>
@@ -430,15 +331,7 @@
             <w:tcW w:w="302" w:type="pct"/>
           </w:tcPr>
           <w:p>
-            <w:pPr>
-              <w:rPr>
-                <w:rFonts w:ascii="宋体" w:eastAsia="宋体" w:hAnsi="宋体"/>
-              </w:rPr>
-            </w:pPr>
-            <w:r>
-              <w:rPr>
-                <w:rFonts w:ascii="宋体" w:eastAsia="宋体" w:hAnsi="宋体"/>
-              </w:rPr>
+            <w:r>
               <w:t>出水</w:t>
             </w:r>
           </w:p>
@@ -448,15 +341,7 @@
             <w:tcW w:w="302" w:type="pct"/>
           </w:tcPr>
           <w:p>
-            <w:pPr>
-              <w:rPr>
-                <w:rFonts w:ascii="宋体" w:eastAsia="宋体" w:hAnsi="宋体"/>
-              </w:rPr>
-            </w:pPr>
-            <w:r>
-              <w:rPr>
-                <w:rFonts w:ascii="宋体" w:eastAsia="宋体" w:hAnsi="宋体"/>
-              </w:rPr>
+            <w:r>
               <w:t>进水</w:t>
             </w:r>
           </w:p>
@@ -466,15 +351,7 @@
             <w:tcW w:w="966" w:type="pct"/>
           </w:tcPr>
           <w:p>
-            <w:pPr>
-              <w:rPr>
-                <w:rFonts w:ascii="宋体" w:eastAsia="宋体" w:hAnsi="宋体"/>
-              </w:rPr>
-            </w:pPr>
-            <w:r>
-              <w:rPr>
-                <w:rFonts w:ascii="宋体" w:eastAsia="宋体" w:hAnsi="宋体"/>
-              </w:rPr>
+            <w:r>
               <w:t>备注</w:t>
             </w:r>
           </w:p>
@@ -488,7 +365,6 @@
           <w:p>
             <w:pPr>
               <w:rPr>
-                <w:rFonts w:ascii="宋体" w:eastAsia="宋体" w:hAnsi="宋体"/>
                 <w:sz w:val="16"/>
                 <w:szCs w:val="16"/>
               </w:rPr>
@@ -501,9 +377,7 @@
           </w:tcPr>
           <w:p>
             <w:pPr>
-              <w:jc w:val="left"/>
-              <w:rPr>
-                <w:rFonts w:ascii="宋体" w:eastAsia="宋体" w:hAnsi="宋体"/>
+              <w:rPr>
                 <w:sz w:val="16"/>
                 <w:szCs w:val="16"/>
               </w:rPr>
@@ -516,9 +390,7 @@
           </w:tcPr>
           <w:p>
             <w:pPr>
-              <w:jc w:val="left"/>
-              <w:rPr>
-                <w:rFonts w:ascii="宋体" w:eastAsia="宋体" w:hAnsi="宋体"/>
+              <w:rPr>
                 <w:sz w:val="16"/>
                 <w:szCs w:val="16"/>
               </w:rPr>
@@ -531,9 +403,7 @@
           </w:tcPr>
           <w:p>
             <w:pPr>
-              <w:jc w:val="left"/>
-              <w:rPr>
-                <w:rFonts w:ascii="宋体" w:eastAsia="宋体" w:hAnsi="宋体"/>
+              <w:rPr>
                 <w:sz w:val="16"/>
                 <w:szCs w:val="16"/>
               </w:rPr>
@@ -546,9 +416,7 @@
           </w:tcPr>
           <w:p>
             <w:pPr>
-              <w:jc w:val="left"/>
-              <w:rPr>
-                <w:rFonts w:ascii="宋体" w:eastAsia="宋体" w:hAnsi="宋体"/>
+              <w:rPr>
                 <w:sz w:val="16"/>
                 <w:szCs w:val="16"/>
               </w:rPr>
@@ -561,9 +429,7 @@
           </w:tcPr>
           <w:p>
             <w:pPr>
-              <w:jc w:val="left"/>
-              <w:rPr>
-                <w:rFonts w:ascii="宋体" w:eastAsia="宋体" w:hAnsi="宋体"/>
+              <w:rPr>
                 <w:sz w:val="16"/>
                 <w:szCs w:val="16"/>
               </w:rPr>
@@ -576,9 +442,7 @@
           </w:tcPr>
           <w:p>
             <w:pPr>
-              <w:jc w:val="left"/>
-              <w:rPr>
-                <w:rFonts w:ascii="宋体" w:eastAsia="宋体" w:hAnsi="宋体"/>
+              <w:rPr>
                 <w:sz w:val="16"/>
                 <w:szCs w:val="16"/>
               </w:rPr>
@@ -591,9 +455,7 @@
           </w:tcPr>
           <w:p>
             <w:pPr>
-              <w:jc w:val="left"/>
-              <w:rPr>
-                <w:rFonts w:ascii="宋体" w:eastAsia="宋体" w:hAnsi="宋体"/>
+              <w:rPr>
                 <w:sz w:val="16"/>
                 <w:szCs w:val="16"/>
               </w:rPr>
@@ -606,9 +468,7 @@
           </w:tcPr>
           <w:p>
             <w:pPr>
-              <w:jc w:val="left"/>
-              <w:rPr>
-                <w:rFonts w:ascii="宋体" w:eastAsia="宋体" w:hAnsi="宋体"/>
+              <w:rPr>
                 <w:sz w:val="16"/>
                 <w:szCs w:val="16"/>
               </w:rPr>
@@ -621,9 +481,7 @@
           </w:tcPr>
           <w:p>
             <w:pPr>
-              <w:jc w:val="left"/>
-              <w:rPr>
-                <w:rFonts w:ascii="宋体" w:eastAsia="宋体" w:hAnsi="宋体"/>
+              <w:rPr>
                 <w:sz w:val="16"/>
                 <w:szCs w:val="16"/>
               </w:rPr>
@@ -636,9 +494,7 @@
           </w:tcPr>
           <w:p>
             <w:pPr>
-              <w:jc w:val="left"/>
-              <w:rPr>
-                <w:rFonts w:ascii="宋体" w:eastAsia="宋体" w:hAnsi="宋体"/>
+              <w:rPr>
                 <w:sz w:val="16"/>
                 <w:szCs w:val="16"/>
               </w:rPr>
@@ -651,9 +507,7 @@
           </w:tcPr>
           <w:p>
             <w:pPr>
-              <w:jc w:val="left"/>
-              <w:rPr>
-                <w:rFonts w:ascii="宋体" w:eastAsia="宋体" w:hAnsi="宋体"/>
+              <w:rPr>
                 <w:sz w:val="16"/>
                 <w:szCs w:val="16"/>
               </w:rPr>
@@ -667,7 +521,6 @@
           <w:p>
             <w:pPr>
               <w:rPr>
-                <w:rFonts w:ascii="宋体" w:eastAsia="宋体" w:hAnsi="宋体"/>
                 <w:sz w:val="16"/>
                 <w:szCs w:val="16"/>
               </w:rPr>
@@ -676,13 +529,7 @@
         </w:tc>
       </w:tr>
     </w:tbl>
-    <w:p>
-      <w:pPr>
-        <w:rPr>
-          <w:rFonts w:ascii="宋体" w:eastAsia="宋体" w:hAnsi="宋体"/>
-        </w:rPr>
-      </w:pPr>
-    </w:p>
+    <w:p/>
     <w:sectPr>
       <w:pgSz w:w="16838" w:h="11906" w:orient="landscape"/>
       <w:pgMar w:top="720" w:right="720" w:bottom="720" w:left="720" w:header="851" w:footer="992" w:gutter="0"/>
@@ -736,14 +583,17 @@
   <w:docDefaults>
     <w:rPrDefault>
       <w:rPr>
-        <w:rFonts w:asciiTheme="minorHAnsi" w:eastAsiaTheme="minorEastAsia" w:hAnsiTheme="minorHAnsi" w:cstheme="minorBidi"/>
-        <w:kern w:val="2"/>
-        <w:sz w:val="21"/>
+        <w:rFonts w:asciiTheme="minorHAnsi" w:eastAsiaTheme="minorEastAsia" w:hAnsiTheme="minorHAnsi" w:cs="Times New Roman"/>
+        <w:sz w:val="22"/>
         <w:szCs w:val="22"/>
-        <w:lang w:val="en-US" w:eastAsia="zh-CN" w:bidi="ar-SA"/>
+        <w:lang w:val="en-US" w:eastAsia="en-US" w:bidi="en-US"/>
       </w:rPr>
     </w:rPrDefault>
-    <w:pPrDefault/>
+    <w:pPrDefault>
+      <w:pPr>
+        <w:spacing w:after="200" w:line="276" w:lineRule="auto"/>
+      </w:pPr>
+    </w:pPrDefault>
   </w:docDefaults>
   <w:latentStyles w:defLockedState="0" w:defUIPriority="99" w:defSemiHidden="1" w:defUnhideWhenUsed="1" w:defQFormat="0" w:count="267">
     <w:lsdException w:name="Normal" w:semiHidden="0" w:uiPriority="0" w:unhideWhenUsed="0" w:qFormat="1"/>
@@ -765,7 +615,7 @@
     <w:lsdException w:name="toc 7" w:uiPriority="39"/>
     <w:lsdException w:name="toc 8" w:uiPriority="39"/>
     <w:lsdException w:name="toc 9" w:uiPriority="39"/>
-    <w:lsdException w:name="caption" w:uiPriority="35" w:qFormat="1"/>
+    <w:lsdException w:name="caption" w:uiPriority="35"/>
     <w:lsdException w:name="Title" w:semiHidden="0" w:uiPriority="10" w:unhideWhenUsed="0" w:qFormat="1"/>
     <w:lsdException w:name="Default Paragraph Font" w:uiPriority="1"/>
     <w:lsdException w:name="Subtitle" w:semiHidden="0" w:uiPriority="11" w:unhideWhenUsed="0" w:qFormat="1"/>
@@ -887,11 +737,202 @@
   <w:style w:type="paragraph" w:default="1" w:styleId="a">
     <w:name w:val="Normal"/>
     <w:qFormat/>
-    <w:rsid w:val="00536991"/>
+    <w:rsid w:val="00B5399C"/>
     <w:pPr>
-      <w:widowControl w:val="0"/>
-      <w:jc w:val="both"/>
+      <w:spacing w:after="0" w:line="240" w:lineRule="auto"/>
     </w:pPr>
+    <w:rPr>
+      <w:rFonts w:cs="宋体"/>
+      <w:sz w:val="24"/>
+      <w:szCs w:val="24"/>
+    </w:rPr>
+  </w:style>
+  <w:style w:type="paragraph" w:styleId="1">
+    <w:name w:val="heading 1"/>
+    <w:basedOn w:val="a"/>
+    <w:next w:val="a"/>
+    <w:link w:val="1Char"/>
+    <w:uiPriority w:val="9"/>
+    <w:qFormat/>
+    <w:rsid w:val="00B5399C"/>
+    <w:pPr>
+      <w:keepNext/>
+      <w:spacing w:before="240" w:after="60"/>
+      <w:outlineLvl w:val="0"/>
+    </w:pPr>
+    <w:rPr>
+      <w:rFonts w:asciiTheme="majorHAnsi" w:eastAsiaTheme="majorEastAsia" w:hAnsiTheme="majorHAnsi" w:cs="Times New Roman"/>
+      <w:b/>
+      <w:bCs/>
+      <w:kern w:val="32"/>
+      <w:sz w:val="32"/>
+      <w:szCs w:val="32"/>
+    </w:rPr>
+  </w:style>
+  <w:style w:type="paragraph" w:styleId="2">
+    <w:name w:val="heading 2"/>
+    <w:basedOn w:val="a"/>
+    <w:next w:val="a"/>
+    <w:link w:val="2Char"/>
+    <w:uiPriority w:val="9"/>
+    <w:unhideWhenUsed/>
+    <w:qFormat/>
+    <w:rsid w:val="00B5399C"/>
+    <w:pPr>
+      <w:keepNext/>
+      <w:spacing w:before="240" w:after="60"/>
+      <w:outlineLvl w:val="1"/>
+    </w:pPr>
+    <w:rPr>
+      <w:rFonts w:asciiTheme="majorHAnsi" w:eastAsiaTheme="majorEastAsia" w:hAnsiTheme="majorHAnsi" w:cstheme="majorBidi"/>
+      <w:b/>
+      <w:bCs/>
+      <w:i/>
+      <w:iCs/>
+      <w:sz w:val="28"/>
+      <w:szCs w:val="28"/>
+    </w:rPr>
+  </w:style>
+  <w:style w:type="paragraph" w:styleId="3">
+    <w:name w:val="heading 3"/>
+    <w:basedOn w:val="a"/>
+    <w:next w:val="a"/>
+    <w:link w:val="3Char"/>
+    <w:uiPriority w:val="9"/>
+    <w:unhideWhenUsed/>
+    <w:qFormat/>
+    <w:rsid w:val="00B5399C"/>
+    <w:pPr>
+      <w:keepNext/>
+      <w:spacing w:before="240" w:after="60"/>
+      <w:outlineLvl w:val="2"/>
+    </w:pPr>
+    <w:rPr>
+      <w:rFonts w:asciiTheme="majorHAnsi" w:eastAsiaTheme="majorEastAsia" w:hAnsiTheme="majorHAnsi"/>
+      <w:b/>
+      <w:bCs/>
+      <w:sz w:val="26"/>
+      <w:szCs w:val="26"/>
+    </w:rPr>
+  </w:style>
+  <w:style w:type="paragraph" w:styleId="4">
+    <w:name w:val="heading 4"/>
+    <w:basedOn w:val="a"/>
+    <w:next w:val="a"/>
+    <w:link w:val="4Char"/>
+    <w:uiPriority w:val="9"/>
+    <w:unhideWhenUsed/>
+    <w:qFormat/>
+    <w:rsid w:val="00B5399C"/>
+    <w:pPr>
+      <w:keepNext/>
+      <w:spacing w:before="240" w:after="60"/>
+      <w:outlineLvl w:val="3"/>
+    </w:pPr>
+    <w:rPr>
+      <w:rFonts w:cstheme="majorBidi"/>
+      <w:b/>
+      <w:bCs/>
+      <w:sz w:val="28"/>
+      <w:szCs w:val="28"/>
+    </w:rPr>
+  </w:style>
+  <w:style w:type="paragraph" w:styleId="5">
+    <w:name w:val="heading 5"/>
+    <w:basedOn w:val="a"/>
+    <w:next w:val="a"/>
+    <w:link w:val="5Char"/>
+    <w:uiPriority w:val="9"/>
+    <w:unhideWhenUsed/>
+    <w:qFormat/>
+    <w:rsid w:val="00B5399C"/>
+    <w:pPr>
+      <w:spacing w:before="240" w:after="60"/>
+      <w:outlineLvl w:val="4"/>
+    </w:pPr>
+    <w:rPr>
+      <w:b/>
+      <w:bCs/>
+      <w:i/>
+      <w:iCs/>
+      <w:sz w:val="26"/>
+      <w:szCs w:val="26"/>
+    </w:rPr>
+  </w:style>
+  <w:style w:type="paragraph" w:styleId="6">
+    <w:name w:val="heading 6"/>
+    <w:basedOn w:val="a"/>
+    <w:next w:val="a"/>
+    <w:link w:val="6Char"/>
+    <w:uiPriority w:val="9"/>
+    <w:unhideWhenUsed/>
+    <w:qFormat/>
+    <w:rsid w:val="00B5399C"/>
+    <w:pPr>
+      <w:spacing w:before="240" w:after="60"/>
+      <w:outlineLvl w:val="5"/>
+    </w:pPr>
+    <w:rPr>
+      <w:rFonts w:cstheme="majorBidi"/>
+      <w:b/>
+      <w:bCs/>
+      <w:sz w:val="22"/>
+      <w:szCs w:val="22"/>
+    </w:rPr>
+  </w:style>
+  <w:style w:type="paragraph" w:styleId="7">
+    <w:name w:val="heading 7"/>
+    <w:basedOn w:val="a"/>
+    <w:next w:val="a"/>
+    <w:link w:val="7Char"/>
+    <w:uiPriority w:val="9"/>
+    <w:unhideWhenUsed/>
+    <w:qFormat/>
+    <w:rsid w:val="00B5399C"/>
+    <w:pPr>
+      <w:spacing w:before="240" w:after="60"/>
+      <w:outlineLvl w:val="6"/>
+    </w:pPr>
+  </w:style>
+  <w:style w:type="paragraph" w:styleId="8">
+    <w:name w:val="heading 8"/>
+    <w:basedOn w:val="a"/>
+    <w:next w:val="a"/>
+    <w:link w:val="8Char"/>
+    <w:uiPriority w:val="9"/>
+    <w:semiHidden/>
+    <w:unhideWhenUsed/>
+    <w:qFormat/>
+    <w:rsid w:val="00B5399C"/>
+    <w:pPr>
+      <w:spacing w:before="240" w:after="60"/>
+      <w:outlineLvl w:val="7"/>
+    </w:pPr>
+    <w:rPr>
+      <w:rFonts w:cs="Times New Roman"/>
+      <w:i/>
+      <w:iCs/>
+    </w:rPr>
+  </w:style>
+  <w:style w:type="paragraph" w:styleId="9">
+    <w:name w:val="heading 9"/>
+    <w:basedOn w:val="a"/>
+    <w:next w:val="a"/>
+    <w:link w:val="9Char"/>
+    <w:uiPriority w:val="9"/>
+    <w:semiHidden/>
+    <w:unhideWhenUsed/>
+    <w:qFormat/>
+    <w:rsid w:val="00B5399C"/>
+    <w:pPr>
+      <w:spacing w:before="240" w:after="60"/>
+      <w:outlineLvl w:val="8"/>
+    </w:pPr>
+    <w:rPr>
+      <w:rFonts w:asciiTheme="majorHAnsi" w:eastAsiaTheme="majorEastAsia" w:hAnsiTheme="majorHAnsi" w:cs="Times New Roman"/>
+      <w:sz w:val="22"/>
+      <w:szCs w:val="22"/>
+    </w:rPr>
   </w:style>
   <w:style w:type="character" w:default="1" w:styleId="a0">
     <w:name w:val="Default Paragraph Font"/>
@@ -928,16 +969,17 @@
     <w:link w:val="Char"/>
     <w:uiPriority w:val="10"/>
     <w:qFormat/>
-    <w:rsid w:val="003F7234"/>
+    <w:rsid w:val="00B5399C"/>
     <w:pPr>
       <w:spacing w:before="240" w:after="60"/>
       <w:jc w:val="center"/>
       <w:outlineLvl w:val="0"/>
     </w:pPr>
     <w:rPr>
-      <w:rFonts w:asciiTheme="majorHAnsi" w:eastAsia="宋体" w:hAnsiTheme="majorHAnsi" w:cstheme="majorBidi"/>
+      <w:rFonts w:asciiTheme="majorHAnsi" w:eastAsiaTheme="majorEastAsia" w:hAnsiTheme="majorHAnsi" w:cstheme="majorBidi"/>
       <w:b/>
       <w:bCs/>
+      <w:kern w:val="28"/>
       <w:sz w:val="32"/>
       <w:szCs w:val="32"/>
     </w:rPr>
@@ -947,11 +989,12 @@
     <w:basedOn w:val="a0"/>
     <w:link w:val="a3"/>
     <w:uiPriority w:val="10"/>
-    <w:rsid w:val="003F7234"/>
-    <w:rPr>
-      <w:rFonts w:asciiTheme="majorHAnsi" w:eastAsia="宋体" w:hAnsiTheme="majorHAnsi" w:cstheme="majorBidi"/>
+    <w:rsid w:val="00B5399C"/>
+    <w:rPr>
+      <w:rFonts w:asciiTheme="majorHAnsi" w:eastAsiaTheme="majorEastAsia" w:hAnsiTheme="majorHAnsi" w:cstheme="majorBidi"/>
       <w:b/>
       <w:bCs/>
+      <w:kern w:val="28"/>
       <w:sz w:val="32"/>
       <w:szCs w:val="32"/>
     </w:rPr>
@@ -1029,7 +1072,6 @@
         <w:tab w:val="right" w:pos="8306"/>
       </w:tabs>
       <w:snapToGrid w:val="0"/>
-      <w:jc w:val="left"/>
     </w:pPr>
     <w:rPr>
       <w:sz w:val="18"/>
@@ -1047,6 +1089,338 @@
       <w:sz w:val="18"/>
       <w:szCs w:val="18"/>
     </w:rPr>
+  </w:style>
+  <w:style w:type="character" w:customStyle="1" w:styleId="2Char">
+    <w:name w:val="标题 2 Char"/>
+    <w:basedOn w:val="a0"/>
+    <w:link w:val="2"/>
+    <w:uiPriority w:val="9"/>
+    <w:rsid w:val="00B5399C"/>
+    <w:rPr>
+      <w:rFonts w:asciiTheme="majorHAnsi" w:eastAsiaTheme="majorEastAsia" w:hAnsiTheme="majorHAnsi" w:cstheme="majorBidi"/>
+      <w:b/>
+      <w:bCs/>
+      <w:i/>
+      <w:iCs/>
+      <w:sz w:val="28"/>
+      <w:szCs w:val="28"/>
+    </w:rPr>
+  </w:style>
+  <w:style w:type="character" w:customStyle="1" w:styleId="3Char">
+    <w:name w:val="标题 3 Char"/>
+    <w:basedOn w:val="a0"/>
+    <w:link w:val="3"/>
+    <w:uiPriority w:val="9"/>
+    <w:rsid w:val="00B5399C"/>
+    <w:rPr>
+      <w:rFonts w:asciiTheme="majorHAnsi" w:eastAsiaTheme="majorEastAsia" w:hAnsiTheme="majorHAnsi" w:cs="宋体"/>
+      <w:b/>
+      <w:bCs/>
+      <w:sz w:val="26"/>
+      <w:szCs w:val="26"/>
+    </w:rPr>
+  </w:style>
+  <w:style w:type="character" w:customStyle="1" w:styleId="4Char">
+    <w:name w:val="标题 4 Char"/>
+    <w:basedOn w:val="a0"/>
+    <w:link w:val="4"/>
+    <w:uiPriority w:val="9"/>
+    <w:rsid w:val="00B5399C"/>
+    <w:rPr>
+      <w:rFonts w:cstheme="majorBidi"/>
+      <w:b/>
+      <w:bCs/>
+      <w:sz w:val="28"/>
+      <w:szCs w:val="28"/>
+    </w:rPr>
+  </w:style>
+  <w:style w:type="character" w:customStyle="1" w:styleId="5Char">
+    <w:name w:val="标题 5 Char"/>
+    <w:basedOn w:val="a0"/>
+    <w:link w:val="5"/>
+    <w:uiPriority w:val="9"/>
+    <w:rsid w:val="00B5399C"/>
+    <w:rPr>
+      <w:rFonts w:cs="宋体"/>
+      <w:b/>
+      <w:bCs/>
+      <w:i/>
+      <w:iCs/>
+      <w:sz w:val="26"/>
+      <w:szCs w:val="26"/>
+    </w:rPr>
+  </w:style>
+  <w:style w:type="character" w:customStyle="1" w:styleId="6Char">
+    <w:name w:val="标题 6 Char"/>
+    <w:basedOn w:val="a0"/>
+    <w:link w:val="6"/>
+    <w:uiPriority w:val="9"/>
+    <w:rsid w:val="00B5399C"/>
+    <w:rPr>
+      <w:rFonts w:cstheme="majorBidi"/>
+      <w:b/>
+      <w:bCs/>
+    </w:rPr>
+  </w:style>
+  <w:style w:type="character" w:customStyle="1" w:styleId="7Char">
+    <w:name w:val="标题 7 Char"/>
+    <w:basedOn w:val="a0"/>
+    <w:link w:val="7"/>
+    <w:uiPriority w:val="9"/>
+    <w:rsid w:val="00B5399C"/>
+    <w:rPr>
+      <w:rFonts w:cs="宋体"/>
+      <w:sz w:val="24"/>
+      <w:szCs w:val="24"/>
+    </w:rPr>
+  </w:style>
+  <w:style w:type="character" w:customStyle="1" w:styleId="1Char">
+    <w:name w:val="标题 1 Char"/>
+    <w:basedOn w:val="a0"/>
+    <w:link w:val="1"/>
+    <w:uiPriority w:val="9"/>
+    <w:rsid w:val="00B5399C"/>
+    <w:rPr>
+      <w:rFonts w:asciiTheme="majorHAnsi" w:eastAsiaTheme="majorEastAsia" w:hAnsiTheme="majorHAnsi"/>
+      <w:b/>
+      <w:bCs/>
+      <w:kern w:val="32"/>
+      <w:sz w:val="32"/>
+      <w:szCs w:val="32"/>
+    </w:rPr>
+  </w:style>
+  <w:style w:type="character" w:customStyle="1" w:styleId="8Char">
+    <w:name w:val="标题 8 Char"/>
+    <w:basedOn w:val="a0"/>
+    <w:link w:val="8"/>
+    <w:uiPriority w:val="9"/>
+    <w:semiHidden/>
+    <w:rsid w:val="00B5399C"/>
+    <w:rPr>
+      <w:i/>
+      <w:iCs/>
+      <w:sz w:val="24"/>
+      <w:szCs w:val="24"/>
+    </w:rPr>
+  </w:style>
+  <w:style w:type="character" w:customStyle="1" w:styleId="9Char">
+    <w:name w:val="标题 9 Char"/>
+    <w:basedOn w:val="a0"/>
+    <w:link w:val="9"/>
+    <w:uiPriority w:val="9"/>
+    <w:semiHidden/>
+    <w:rsid w:val="00B5399C"/>
+    <w:rPr>
+      <w:rFonts w:asciiTheme="majorHAnsi" w:eastAsiaTheme="majorEastAsia" w:hAnsiTheme="majorHAnsi"/>
+    </w:rPr>
+  </w:style>
+  <w:style w:type="paragraph" w:styleId="a7">
+    <w:name w:val="Subtitle"/>
+    <w:basedOn w:val="a"/>
+    <w:next w:val="a"/>
+    <w:link w:val="Char2"/>
+    <w:uiPriority w:val="11"/>
+    <w:qFormat/>
+    <w:rsid w:val="00B5399C"/>
+    <w:pPr>
+      <w:spacing w:after="60"/>
+      <w:jc w:val="center"/>
+      <w:outlineLvl w:val="1"/>
+    </w:pPr>
+    <w:rPr>
+      <w:rFonts w:asciiTheme="majorHAnsi" w:eastAsiaTheme="majorEastAsia" w:hAnsiTheme="majorHAnsi" w:cs="Times New Roman"/>
+    </w:rPr>
+  </w:style>
+  <w:style w:type="character" w:customStyle="1" w:styleId="Char2">
+    <w:name w:val="副标题 Char"/>
+    <w:basedOn w:val="a0"/>
+    <w:link w:val="a7"/>
+    <w:uiPriority w:val="11"/>
+    <w:rsid w:val="00B5399C"/>
+    <w:rPr>
+      <w:rFonts w:asciiTheme="majorHAnsi" w:eastAsiaTheme="majorEastAsia" w:hAnsiTheme="majorHAnsi"/>
+      <w:sz w:val="24"/>
+      <w:szCs w:val="24"/>
+    </w:rPr>
+  </w:style>
+  <w:style w:type="character" w:styleId="a8">
+    <w:name w:val="Strong"/>
+    <w:basedOn w:val="a0"/>
+    <w:uiPriority w:val="22"/>
+    <w:qFormat/>
+    <w:rsid w:val="00B5399C"/>
+    <w:rPr>
+      <w:b/>
+      <w:bCs/>
+    </w:rPr>
+  </w:style>
+  <w:style w:type="character" w:styleId="a9">
+    <w:name w:val="Emphasis"/>
+    <w:basedOn w:val="a0"/>
+    <w:uiPriority w:val="20"/>
+    <w:qFormat/>
+    <w:rsid w:val="00B5399C"/>
+    <w:rPr>
+      <w:rFonts w:asciiTheme="minorHAnsi" w:hAnsiTheme="minorHAnsi"/>
+      <w:b/>
+      <w:i/>
+      <w:iCs/>
+    </w:rPr>
+  </w:style>
+  <w:style w:type="paragraph" w:styleId="aa">
+    <w:name w:val="No Spacing"/>
+    <w:basedOn w:val="a"/>
+    <w:uiPriority w:val="1"/>
+    <w:qFormat/>
+    <w:rsid w:val="00B5399C"/>
+    <w:rPr>
+      <w:rFonts w:cs="Times New Roman"/>
+      <w:szCs w:val="32"/>
+    </w:rPr>
+  </w:style>
+  <w:style w:type="paragraph" w:styleId="ab">
+    <w:name w:val="List Paragraph"/>
+    <w:basedOn w:val="a"/>
+    <w:uiPriority w:val="34"/>
+    <w:qFormat/>
+    <w:rsid w:val="00B5399C"/>
+    <w:pPr>
+      <w:ind w:left="720"/>
+      <w:contextualSpacing/>
+    </w:pPr>
+    <w:rPr>
+      <w:rFonts w:cs="Times New Roman"/>
+    </w:rPr>
+  </w:style>
+  <w:style w:type="paragraph" w:styleId="ac">
+    <w:name w:val="Quote"/>
+    <w:basedOn w:val="a"/>
+    <w:next w:val="a"/>
+    <w:link w:val="Char3"/>
+    <w:uiPriority w:val="29"/>
+    <w:qFormat/>
+    <w:rsid w:val="00B5399C"/>
+    <w:rPr>
+      <w:rFonts w:cs="Times New Roman"/>
+      <w:i/>
+    </w:rPr>
+  </w:style>
+  <w:style w:type="character" w:customStyle="1" w:styleId="Char3">
+    <w:name w:val="引用 Char"/>
+    <w:basedOn w:val="a0"/>
+    <w:link w:val="ac"/>
+    <w:uiPriority w:val="29"/>
+    <w:rsid w:val="00B5399C"/>
+    <w:rPr>
+      <w:i/>
+      <w:sz w:val="24"/>
+      <w:szCs w:val="24"/>
+    </w:rPr>
+  </w:style>
+  <w:style w:type="paragraph" w:styleId="ad">
+    <w:name w:val="Intense Quote"/>
+    <w:basedOn w:val="a"/>
+    <w:next w:val="a"/>
+    <w:link w:val="Char4"/>
+    <w:uiPriority w:val="30"/>
+    <w:qFormat/>
+    <w:rsid w:val="00B5399C"/>
+    <w:pPr>
+      <w:ind w:left="720" w:right="720"/>
+    </w:pPr>
+    <w:rPr>
+      <w:rFonts w:cs="Times New Roman"/>
+      <w:b/>
+      <w:i/>
+      <w:szCs w:val="22"/>
+    </w:rPr>
+  </w:style>
+  <w:style w:type="character" w:customStyle="1" w:styleId="Char4">
+    <w:name w:val="明显引用 Char"/>
+    <w:basedOn w:val="a0"/>
+    <w:link w:val="ad"/>
+    <w:uiPriority w:val="30"/>
+    <w:rsid w:val="00B5399C"/>
+    <w:rPr>
+      <w:b/>
+      <w:i/>
+      <w:sz w:val="24"/>
+    </w:rPr>
+  </w:style>
+  <w:style w:type="character" w:styleId="ae">
+    <w:name w:val="Subtle Emphasis"/>
+    <w:uiPriority w:val="19"/>
+    <w:qFormat/>
+    <w:rsid w:val="00B5399C"/>
+    <w:rPr>
+      <w:i/>
+      <w:color w:val="5A5A5A" w:themeColor="text1" w:themeTint="A5"/>
+    </w:rPr>
+  </w:style>
+  <w:style w:type="character" w:styleId="af">
+    <w:name w:val="Intense Emphasis"/>
+    <w:basedOn w:val="a0"/>
+    <w:uiPriority w:val="21"/>
+    <w:qFormat/>
+    <w:rsid w:val="00B5399C"/>
+    <w:rPr>
+      <w:b/>
+      <w:i/>
+      <w:sz w:val="24"/>
+      <w:szCs w:val="24"/>
+      <w:u w:val="single"/>
+    </w:rPr>
+  </w:style>
+  <w:style w:type="character" w:styleId="af0">
+    <w:name w:val="Subtle Reference"/>
+    <w:basedOn w:val="a0"/>
+    <w:uiPriority w:val="31"/>
+    <w:qFormat/>
+    <w:rsid w:val="00B5399C"/>
+    <w:rPr>
+      <w:sz w:val="24"/>
+      <w:szCs w:val="24"/>
+      <w:u w:val="single"/>
+    </w:rPr>
+  </w:style>
+  <w:style w:type="character" w:styleId="af1">
+    <w:name w:val="Intense Reference"/>
+    <w:basedOn w:val="a0"/>
+    <w:uiPriority w:val="32"/>
+    <w:qFormat/>
+    <w:rsid w:val="00B5399C"/>
+    <w:rPr>
+      <w:b/>
+      <w:sz w:val="24"/>
+      <w:u w:val="single"/>
+    </w:rPr>
+  </w:style>
+  <w:style w:type="character" w:styleId="af2">
+    <w:name w:val="Book Title"/>
+    <w:basedOn w:val="a0"/>
+    <w:uiPriority w:val="33"/>
+    <w:qFormat/>
+    <w:rsid w:val="00B5399C"/>
+    <w:rPr>
+      <w:rFonts w:asciiTheme="majorHAnsi" w:eastAsiaTheme="majorEastAsia" w:hAnsiTheme="majorHAnsi"/>
+      <w:b/>
+      <w:i/>
+      <w:sz w:val="24"/>
+      <w:szCs w:val="24"/>
+    </w:rPr>
+  </w:style>
+  <w:style w:type="paragraph" w:styleId="TOC">
+    <w:name w:val="TOC Heading"/>
+    <w:basedOn w:val="1"/>
+    <w:next w:val="a"/>
+    <w:uiPriority w:val="39"/>
+    <w:semiHidden/>
+    <w:unhideWhenUsed/>
+    <w:qFormat/>
+    <w:rsid w:val="00B5399C"/>
+    <w:pPr>
+      <w:outlineLvl w:val="9"/>
+    </w:pPr>
   </w:style>
 </w:styles>
 </file>
@@ -1094,12 +1468,12 @@
     </a:clrScheme>
     <a:fontScheme name="Office">
       <a:majorFont>
-        <a:latin typeface="等线 Light"/>
+        <a:latin typeface="Cambria"/>
         <a:ea typeface=""/>
         <a:cs typeface=""/>
-        <a:font script="Jpan" typeface="游ゴシック Light"/>
+        <a:font script="Jpan" typeface="ＭＳ ゴシック"/>
         <a:font script="Hang" typeface="맑은 고딕"/>
-        <a:font script="Hans" typeface="等线 Light"/>
+        <a:font script="Hans" typeface="宋体"/>
         <a:font script="Hant" typeface="新細明體"/>
         <a:font script="Arab" typeface="Times New Roman"/>
         <a:font script="Hebr" typeface="Times New Roman"/>
@@ -1126,32 +1500,14 @@
         <a:font script="Mong" typeface="Mongolian Baiti"/>
         <a:font script="Viet" typeface="Times New Roman"/>
         <a:font script="Uigh" typeface="Microsoft Uighur"/>
-        <a:font script="Geor" typeface="Sylfaen"/>
-        <a:font script="Armn" typeface="Arial"/>
-        <a:font script="Bugi" typeface="Leelawadee UI"/>
-        <a:font script="Bopo" typeface="Microsoft JhengHei"/>
-        <a:font script="Java" typeface="Javanese Text"/>
-        <a:font script="Lisu" typeface="Segoe UI"/>
-        <a:font script="Mymr" typeface="Myanmar Text"/>
-        <a:font script="Nkoo" typeface="Ebrima"/>
-        <a:font script="Olck" typeface="Nirmala UI"/>
-        <a:font script="Osma" typeface="Ebrima"/>
-        <a:font script="Phag" typeface="Phagspa"/>
-        <a:font script="Syrn" typeface="Estrangelo Edessa"/>
-        <a:font script="Syrj" typeface="Estrangelo Edessa"/>
-        <a:font script="Syre" typeface="Estrangelo Edessa"/>
-        <a:font script="Sora" typeface="Nirmala UI"/>
-        <a:font script="Tale" typeface="Microsoft Tai Le"/>
-        <a:font script="Talu" typeface="Microsoft New Tai Lue"/>
-        <a:font script="Tfng" typeface="Ebrima"/>
       </a:majorFont>
       <a:minorFont>
-        <a:latin typeface="等线"/>
+        <a:latin typeface="Calibri"/>
         <a:ea typeface=""/>
         <a:cs typeface=""/>
-        <a:font script="Jpan" typeface="游明朝"/>
+        <a:font script="Jpan" typeface="ＭＳ 明朝"/>
         <a:font script="Hang" typeface="맑은 고딕"/>
-        <a:font script="Hans" typeface="等线"/>
+        <a:font script="Hans" typeface="宋体"/>
         <a:font script="Hant" typeface="新細明體"/>
         <a:font script="Arab" typeface="Arial"/>
         <a:font script="Hebr" typeface="Arial"/>
@@ -1178,24 +1534,6 @@
         <a:font script="Mong" typeface="Mongolian Baiti"/>
         <a:font script="Viet" typeface="Arial"/>
         <a:font script="Uigh" typeface="Microsoft Uighur"/>
-        <a:font script="Geor" typeface="Sylfaen"/>
-        <a:font script="Armn" typeface="Arial"/>
-        <a:font script="Bugi" typeface="Leelawadee UI"/>
-        <a:font script="Bopo" typeface="Microsoft JhengHei"/>
-        <a:font script="Java" typeface="Javanese Text"/>
-        <a:font script="Lisu" typeface="Segoe UI"/>
-        <a:font script="Mymr" typeface="Myanmar Text"/>
-        <a:font script="Nkoo" typeface="Ebrima"/>
-        <a:font script="Olck" typeface="Nirmala UI"/>
-        <a:font script="Osma" typeface="Ebrima"/>
-        <a:font script="Phag" typeface="Phagspa"/>
-        <a:font script="Syrn" typeface="Estrangelo Edessa"/>
-        <a:font script="Syrj" typeface="Estrangelo Edessa"/>
-        <a:font script="Syre" typeface="Estrangelo Edessa"/>
-        <a:font script="Sora" typeface="Nirmala UI"/>
-        <a:font script="Tale" typeface="Microsoft Tai Le"/>
-        <a:font script="Talu" typeface="Microsoft New Tai Lue"/>
-        <a:font script="Tfng" typeface="Ebrima"/>
       </a:minorFont>
     </a:fontScheme>
     <a:fmtScheme name="Office">
@@ -1340,7 +1678,7 @@
   <a:extraClrSchemeLst/>
   <a:extLst>
     <a:ext uri="{05A4C25C-085E-4340-85A3-A5531E510DB2}">
-      <thm15:themeFamily xmlns:thm15="http://schemas.microsoft.com/office/thememl/2012/main" xmlns="" name="Office Theme" id="{62F939B6-93AF-4DB8-9C6B-D6C7DFDC589F}" vid="{4A3C46E8-61CC-4603-A589-7422A47A8E4A}"/>
+      <thm15:themeFamily xmlns="" xmlns:thm15="http://schemas.microsoft.com/office/thememl/2012/main" name="Office Theme" id="{62F939B6-93AF-4DB8-9C6B-D6C7DFDC589F}" vid="{4A3C46E8-61CC-4603-A589-7422A47A8E4A}"/>
     </a:ext>
   </a:extLst>
 </a:theme>

</xml_diff>

<commit_message>
add try to report generator
</commit_message>
<xml_diff>
--- a/PMSClient/DocTemplate/Reports/ReportRecordVHP.docx
+++ b/PMSClient/DocTemplate/Reports/ReportRecordVHP.docx
@@ -5,18 +5,26 @@
     <w:p>
       <w:pPr>
         <w:pStyle w:val="a3"/>
+        <w:rPr>
+          <w:lang w:eastAsia="zh-CN"/>
+        </w:rPr>
       </w:pPr>
       <w:r>
+        <w:rPr>
+          <w:lang w:eastAsia="zh-CN"/>
+        </w:rPr>
         <w:t>成都先锋材料有限公司热压报表</w:t>
       </w:r>
     </w:p>
     <w:p>
+      <w:proofErr w:type="spellStart"/>
       <w:r>
         <w:rPr>
           <w:rFonts w:hint="eastAsia"/>
         </w:rPr>
         <w:t>热压日期</w:t>
       </w:r>
+      <w:proofErr w:type="spellEnd"/>
       <w:r>
         <w:rPr>
           <w:rFonts w:hint="eastAsia"/>
@@ -27,11 +35,130 @@
         <w:rPr>
           <w:rFonts w:hint="eastAsia"/>
         </w:rPr>
-        <w:t>[PlanDate]</w:t>
-      </w:r>
-      <w:r>
-        <w:rPr>
-          <w:rFonts w:hint="eastAsia"/>
+        <w:t>[</w:t>
+      </w:r>
+      <w:proofErr w:type="spellStart"/>
+      <w:r>
+        <w:rPr>
+          <w:rFonts w:hint="eastAsia"/>
+        </w:rPr>
+        <w:t>PlanDate</w:t>
+      </w:r>
+      <w:proofErr w:type="spellEnd"/>
+      <w:r>
+        <w:rPr>
+          <w:rFonts w:hint="eastAsia"/>
+        </w:rPr>
+        <w:t>]</w:t>
+      </w:r>
+      <w:r>
+        <w:rPr>
+          <w:rFonts w:hint="eastAsia"/>
+        </w:rPr>
+        <w:t>，</w:t>
+      </w:r>
+      <w:proofErr w:type="spellStart"/>
+      <w:r>
+        <w:rPr>
+          <w:rFonts w:hint="eastAsia"/>
+        </w:rPr>
+        <w:t>热压批次</w:t>
+      </w:r>
+      <w:proofErr w:type="spellEnd"/>
+      <w:r>
+        <w:rPr>
+          <w:rFonts w:hint="eastAsia"/>
+          <w:lang w:eastAsia="zh-CN"/>
+        </w:rPr>
+        <w:t>：</w:t>
+      </w:r>
+      <w:r>
+        <w:rPr>
+          <w:rFonts w:hint="eastAsia"/>
+          <w:lang w:eastAsia="zh-CN"/>
+        </w:rPr>
+        <w:t>[</w:t>
+      </w:r>
+      <w:proofErr w:type="spellStart"/>
+      <w:r>
+        <w:rPr>
+          <w:rFonts w:hint="eastAsia"/>
+          <w:lang w:eastAsia="zh-CN"/>
+        </w:rPr>
+        <w:t>PlanLot</w:t>
+      </w:r>
+      <w:proofErr w:type="spellEnd"/>
+      <w:r>
+        <w:rPr>
+          <w:rFonts w:hint="eastAsia"/>
+          <w:lang w:eastAsia="zh-CN"/>
+        </w:rPr>
+        <w:t>],</w:t>
+      </w:r>
+      <w:r>
+        <w:rPr>
+          <w:rFonts w:hint="eastAsia"/>
+          <w:lang w:eastAsia="zh-CN"/>
+        </w:rPr>
+        <w:t>热压机号：</w:t>
+      </w:r>
+      <w:r>
+        <w:rPr>
+          <w:rFonts w:hint="eastAsia"/>
+          <w:lang w:eastAsia="zh-CN"/>
+        </w:rPr>
+        <w:t>[</w:t>
+      </w:r>
+      <w:proofErr w:type="spellStart"/>
+      <w:r>
+        <w:rPr>
+          <w:rFonts w:hint="eastAsia"/>
+          <w:lang w:eastAsia="zh-CN"/>
+        </w:rPr>
+        <w:t>VHPDeviceCode</w:t>
+      </w:r>
+      <w:proofErr w:type="spellEnd"/>
+      <w:r>
+        <w:rPr>
+          <w:rFonts w:hint="eastAsia"/>
+          <w:lang w:eastAsia="zh-CN"/>
+        </w:rPr>
+        <w:t>]</w:t>
+      </w:r>
+      <w:r>
+        <w:rPr>
+          <w:rFonts w:hint="eastAsia"/>
+          <w:lang w:eastAsia="zh-CN"/>
+        </w:rPr>
+        <w:t>，热压类型：</w:t>
+      </w:r>
+      <w:r>
+        <w:rPr>
+          <w:rFonts w:hint="eastAsia"/>
+          <w:lang w:eastAsia="zh-CN"/>
+        </w:rPr>
+        <w:t>[</w:t>
+      </w:r>
+      <w:proofErr w:type="spellStart"/>
+      <w:r>
+        <w:rPr>
+          <w:rFonts w:hint="eastAsia"/>
+          <w:lang w:eastAsia="zh-CN"/>
+        </w:rPr>
+        <w:t>PlanType</w:t>
+      </w:r>
+      <w:proofErr w:type="spellEnd"/>
+      <w:r>
+        <w:rPr>
+          <w:rFonts w:hint="eastAsia"/>
+          <w:lang w:eastAsia="zh-CN"/>
+        </w:rPr>
+        <w:t>]</w:t>
+      </w:r>
+      <w:r>
+        <w:rPr>
+          <w:rFonts w:hint="eastAsia"/>
+          <w:lang w:eastAsia="zh-CN"/>
         </w:rPr>
         <w:t>，</w:t>
       </w:r>
@@ -62,6 +189,7 @@
         </w:rPr>
         <w:t>预定温度</w:t>
       </w:r>
+      <w:proofErr w:type="gramStart"/>
       <w:r>
         <w:rPr>
           <w:rFonts w:hint="eastAsia"/>
@@ -74,7 +202,15 @@
           <w:rFonts w:hint="eastAsia"/>
           <w:sz w:val="22"/>
         </w:rPr>
-        <w:t>[Temperature]</w:t>
+        <w:t>[</w:t>
+      </w:r>
+      <w:proofErr w:type="gramEnd"/>
+      <w:r>
+        <w:rPr>
+          <w:rFonts w:hint="eastAsia"/>
+          <w:sz w:val="22"/>
+        </w:rPr>
+        <w:t>Temperature]</w:t>
       </w:r>
       <w:r>
         <w:rPr>
@@ -175,7 +311,7 @@
         <w:tblLook w:val="04A0"/>
       </w:tblPr>
       <w:tblGrid>
-        <w:gridCol w:w="2237"/>
+        <w:gridCol w:w="2236"/>
         <w:gridCol w:w="940"/>
         <w:gridCol w:w="943"/>
         <w:gridCol w:w="943"/>
@@ -185,9 +321,9 @@
         <w:gridCol w:w="943"/>
         <w:gridCol w:w="943"/>
         <w:gridCol w:w="943"/>
-        <w:gridCol w:w="943"/>
-        <w:gridCol w:w="943"/>
-        <w:gridCol w:w="3010"/>
+        <w:gridCol w:w="731"/>
+        <w:gridCol w:w="709"/>
+        <w:gridCol w:w="3457"/>
       </w:tblGrid>
       <w:tr>
         <w:tc>
@@ -195,12 +331,14 @@
             <w:tcW w:w="716" w:type="pct"/>
           </w:tcPr>
           <w:p>
+            <w:proofErr w:type="spellStart"/>
             <w:r>
               <w:rPr>
                 <w:rFonts w:hint="eastAsia"/>
               </w:rPr>
               <w:t>记录时刻</w:t>
             </w:r>
+            <w:proofErr w:type="spellEnd"/>
           </w:p>
         </w:tc>
         <w:tc>
@@ -266,12 +404,14 @@
             <w:tcW w:w="302" w:type="pct"/>
           </w:tcPr>
           <w:p>
+            <w:proofErr w:type="spellStart"/>
             <w:r>
               <w:rPr>
                 <w:rFonts w:hint="eastAsia"/>
               </w:rPr>
               <w:t>吨位</w:t>
             </w:r>
+            <w:proofErr w:type="spellEnd"/>
           </w:p>
         </w:tc>
         <w:tc>
@@ -279,9 +419,11 @@
             <w:tcW w:w="301" w:type="pct"/>
           </w:tcPr>
           <w:p>
+            <w:proofErr w:type="spellStart"/>
             <w:r>
               <w:t>真空</w:t>
             </w:r>
+            <w:proofErr w:type="spellEnd"/>
           </w:p>
         </w:tc>
         <w:tc>
@@ -328,32 +470,38 @@
         </w:tc>
         <w:tc>
           <w:tcPr>
-            <w:tcW w:w="302" w:type="pct"/>
-          </w:tcPr>
-          <w:p>
+            <w:tcW w:w="234" w:type="pct"/>
+          </w:tcPr>
+          <w:p>
+            <w:proofErr w:type="spellStart"/>
             <w:r>
               <w:t>出水</w:t>
             </w:r>
-          </w:p>
-        </w:tc>
-        <w:tc>
-          <w:tcPr>
-            <w:tcW w:w="302" w:type="pct"/>
-          </w:tcPr>
-          <w:p>
+            <w:proofErr w:type="spellEnd"/>
+          </w:p>
+        </w:tc>
+        <w:tc>
+          <w:tcPr>
+            <w:tcW w:w="227" w:type="pct"/>
+          </w:tcPr>
+          <w:p>
+            <w:proofErr w:type="spellStart"/>
             <w:r>
               <w:t>进水</w:t>
             </w:r>
-          </w:p>
-        </w:tc>
-        <w:tc>
-          <w:tcPr>
-            <w:tcW w:w="966" w:type="pct"/>
-          </w:tcPr>
-          <w:p>
+            <w:proofErr w:type="spellEnd"/>
+          </w:p>
+        </w:tc>
+        <w:tc>
+          <w:tcPr>
+            <w:tcW w:w="1107" w:type="pct"/>
+          </w:tcPr>
+          <w:p>
+            <w:proofErr w:type="spellStart"/>
             <w:r>
               <w:t>备注</w:t>
             </w:r>
+            <w:proofErr w:type="spellEnd"/>
           </w:p>
         </w:tc>
       </w:tr>
@@ -490,7 +638,7 @@
         </w:tc>
         <w:tc>
           <w:tcPr>
-            <w:tcW w:w="302" w:type="pct"/>
+            <w:tcW w:w="234" w:type="pct"/>
           </w:tcPr>
           <w:p>
             <w:pPr>
@@ -503,7 +651,7 @@
         </w:tc>
         <w:tc>
           <w:tcPr>
-            <w:tcW w:w="302" w:type="pct"/>
+            <w:tcW w:w="227" w:type="pct"/>
           </w:tcPr>
           <w:p>
             <w:pPr>
@@ -516,7 +664,7 @@
         </w:tc>
         <w:tc>
           <w:tcPr>
-            <w:tcW w:w="966" w:type="pct"/>
+            <w:tcW w:w="1107" w:type="pct"/>
           </w:tcPr>
           <w:p>
             <w:pPr>
@@ -542,14 +690,14 @@
 
 <file path=word/endnotes.xml><?xml version="1.0" encoding="utf-8"?>
 <w:endnotes xmlns:ve="http://schemas.openxmlformats.org/markup-compatibility/2006" xmlns:o="urn:schemas-microsoft-com:office:office" xmlns:r="http://schemas.openxmlformats.org/officeDocument/2006/relationships" xmlns:m="http://schemas.openxmlformats.org/officeDocument/2006/math" xmlns:v="urn:schemas-microsoft-com:vml" xmlns:wp="http://schemas.openxmlformats.org/drawingml/2006/wordprocessingDrawing" xmlns:w10="urn:schemas-microsoft-com:office:word" xmlns:w="http://schemas.openxmlformats.org/wordprocessingml/2006/main" xmlns:wne="http://schemas.microsoft.com/office/word/2006/wordml">
-  <w:endnote w:type="separator" w:id="0">
+  <w:endnote w:type="separator" w:id="-1">
     <w:p>
       <w:r>
         <w:separator/>
       </w:r>
     </w:p>
   </w:endnote>
-  <w:endnote w:type="continuationSeparator" w:id="1">
+  <w:endnote w:type="continuationSeparator" w:id="0">
     <w:p>
       <w:r>
         <w:continuationSeparator/>
@@ -561,14 +709,14 @@
 
 <file path=word/footnotes.xml><?xml version="1.0" encoding="utf-8"?>
 <w:footnotes xmlns:ve="http://schemas.openxmlformats.org/markup-compatibility/2006" xmlns:o="urn:schemas-microsoft-com:office:office" xmlns:r="http://schemas.openxmlformats.org/officeDocument/2006/relationships" xmlns:m="http://schemas.openxmlformats.org/officeDocument/2006/math" xmlns:v="urn:schemas-microsoft-com:vml" xmlns:wp="http://schemas.openxmlformats.org/drawingml/2006/wordprocessingDrawing" xmlns:w10="urn:schemas-microsoft-com:office:word" xmlns:w="http://schemas.openxmlformats.org/wordprocessingml/2006/main" xmlns:wne="http://schemas.microsoft.com/office/word/2006/wordml">
-  <w:footnote w:type="separator" w:id="0">
+  <w:footnote w:type="separator" w:id="-1">
     <w:p>
       <w:r>
         <w:separator/>
       </w:r>
     </w:p>
   </w:footnote>
-  <w:footnote w:type="continuationSeparator" w:id="1">
+  <w:footnote w:type="continuationSeparator" w:id="0">
     <w:p>
       <w:r>
         <w:continuationSeparator/>
@@ -1678,7 +1826,7 @@
   <a:extraClrSchemeLst/>
   <a:extLst>
     <a:ext uri="{05A4C25C-085E-4340-85A3-A5531E510DB2}">
-      <thm15:themeFamily xmlns="" xmlns:thm15="http://schemas.microsoft.com/office/thememl/2012/main" name="Office Theme" id="{62F939B6-93AF-4DB8-9C6B-D6C7DFDC589F}" vid="{4A3C46E8-61CC-4603-A589-7422A47A8E4A}"/>
+      <thm15:themeFamily xmlns:thm15="http://schemas.microsoft.com/office/thememl/2012/main" xmlns="" name="Office Theme" id="{62F939B6-93AF-4DB8-9C6B-D6C7DFDC589F}" vid="{4A3C46E8-61CC-4603-A589-7422A47A8E4A}"/>
     </a:ext>
   </a:extLst>
 </a:theme>

</xml_diff>